<commit_message>
Added extradition entry dialog.
</commit_message>
<xml_diff>
--- a/Saved/123_Yellow_Form.docx
+++ b/Saved/123_Yellow_Form.docx
@@ -794,7 +794,15 @@
           <w:sz w:val="26"/>
           <w:szCs w:val="26"/>
         </w:rPr>
-        <w:t xml:space="preserve">is set for a hearing on May 1, 2021 at AP. </w:t>
+        <w:t xml:space="preserve">is set for a hearing on May 31, 2021</w:t>
+      </w:r>
+      <w:r>
+        <w:rPr>
+          <w:rFonts w:asciiTheme="majorHAnsi" w:hAnsiTheme="majorHAnsi"/>
+          <w:sz w:val="26"/>
+          <w:szCs w:val="26"/>
+        </w:rPr>
+        <w:t xml:space="preserve"> at 8:00 AM</w:t>
       </w:r>
       <w:bookmarkStart w:id="0" w:name="_GoBack"/>
       <w:bookmarkEnd w:id="0"/>
@@ -804,7 +812,7 @@
           <w:sz w:val="26"/>
           <w:szCs w:val="26"/>
         </w:rPr>
-        <w:t xml:space="preserve">The hearing is to enter a plea..</w:t>
+        <w:t xml:space="preserve">. The hearing is to enter a plea.</w:t>
       </w:r>
       <w:r>
         <w:rPr>

</xml_diff>